<commit_message>
fix titles and add prac reports
</commit_message>
<xml_diff>
--- a/dz/dz1/title.docx
+++ b/dz/dz1/title.docx
@@ -704,7 +704,7 @@
           <w:sz w:val="32"/>
           <w:lang w:eastAsia="ru-RU"/>
         </w:rPr>
-        <w:t xml:space="preserve">Практическая работа №1</w:t>
+        <w:t xml:space="preserve">Самостоятельная работа №1</w:t>
       </w:r>
       <w:r>
         <w:rPr>
@@ -751,14 +751,6 @@
           <w:lang w:eastAsia="ru-RU"/>
         </w:rPr>
         <w:t xml:space="preserve">Конфигурационное управление</w:t>
-      </w:r>
-      <w:r>
-        <w:rPr>
-          <w:rFonts w:ascii="Times New Roman" w:hAnsi="Times New Roman" w:eastAsia="Times New Roman" w:cs="Times New Roman"/>
-          <w:color w:val="000000"/>
-          <w:sz w:val="32"/>
-          <w:lang w:eastAsia="ru-RU"/>
-        </w:rPr>
       </w:r>
       <w:r>
         <w:rPr>
@@ -1016,7 +1008,6 @@
         </w:rPr>
       </w:pPr>
       <w:r/>
-      <w:bookmarkStart w:id="0" w:name="_Hlk144807766"/>
       <w:r>
         <w:rPr>
           <w:rFonts w:ascii="Times New Roman" w:hAnsi="Times New Roman" w:eastAsia="Times New Roman" w:cs="Times New Roman"/>
@@ -1120,29 +1111,6 @@
           <w:lang w:eastAsia="ru-RU"/>
         </w:rPr>
       </w:r>
-    </w:p>
-    <w:p>
-      <w:pPr>
-        <w:ind w:right="3"/>
-        <w:jc w:val="center"/>
-        <w:spacing w:after="0" w:line="259" w:lineRule="auto"/>
-        <w:rPr>
-          <w:rFonts w:ascii="Times New Roman" w:hAnsi="Times New Roman" w:eastAsia="Times New Roman" w:cs="Times New Roman"/>
-          <w:color w:val="000000"/>
-          <w:sz w:val="28"/>
-          <w:szCs w:val="28"/>
-          <w:lang w:eastAsia="ru-RU"/>
-        </w:rPr>
-      </w:pPr>
-      <w:r>
-        <w:rPr>
-          <w:rFonts w:ascii="Times New Roman" w:hAnsi="Times New Roman" w:eastAsia="Times New Roman" w:cs="Times New Roman"/>
-          <w:color w:val="000000"/>
-          <w:sz w:val="28"/>
-          <w:szCs w:val="28"/>
-          <w:lang w:eastAsia="ru-RU"/>
-        </w:rPr>
-      </w:r>
       <w:r>
         <w:rPr>
           <w:rFonts w:ascii="Times New Roman" w:hAnsi="Times New Roman" w:eastAsia="Times New Roman" w:cs="Times New Roman"/>
@@ -1184,29 +1152,6 @@
           <w:lang w:eastAsia="ru-RU"/>
         </w:rPr>
       </w:r>
-    </w:p>
-    <w:p>
-      <w:pPr>
-        <w:ind w:right="3"/>
-        <w:jc w:val="center"/>
-        <w:spacing w:after="0" w:line="259" w:lineRule="auto"/>
-        <w:rPr>
-          <w:rFonts w:ascii="Times New Roman" w:hAnsi="Times New Roman" w:eastAsia="Times New Roman" w:cs="Times New Roman"/>
-          <w:color w:val="000000"/>
-          <w:sz w:val="28"/>
-          <w:szCs w:val="28"/>
-          <w:lang w:eastAsia="ru-RU"/>
-        </w:rPr>
-      </w:pPr>
-      <w:r>
-        <w:rPr>
-          <w:rFonts w:ascii="Times New Roman" w:hAnsi="Times New Roman" w:eastAsia="Times New Roman" w:cs="Times New Roman"/>
-          <w:color w:val="000000"/>
-          <w:sz w:val="28"/>
-          <w:szCs w:val="28"/>
-          <w:lang w:eastAsia="ru-RU"/>
-        </w:rPr>
-      </w:r>
       <w:r>
         <w:rPr>
           <w:rFonts w:ascii="Times New Roman" w:hAnsi="Times New Roman" w:eastAsia="Times New Roman" w:cs="Times New Roman"/>
@@ -1248,29 +1193,6 @@
           <w:lang w:eastAsia="ru-RU"/>
         </w:rPr>
       </w:r>
-    </w:p>
-    <w:p>
-      <w:pPr>
-        <w:ind w:right="3"/>
-        <w:jc w:val="center"/>
-        <w:spacing w:after="0" w:line="259" w:lineRule="auto"/>
-        <w:rPr>
-          <w:rFonts w:ascii="Times New Roman" w:hAnsi="Times New Roman" w:eastAsia="Times New Roman" w:cs="Times New Roman"/>
-          <w:color w:val="000000"/>
-          <w:sz w:val="28"/>
-          <w:szCs w:val="28"/>
-          <w:lang w:eastAsia="ru-RU"/>
-        </w:rPr>
-      </w:pPr>
-      <w:r>
-        <w:rPr>
-          <w:rFonts w:ascii="Times New Roman" w:hAnsi="Times New Roman" w:eastAsia="Times New Roman" w:cs="Times New Roman"/>
-          <w:color w:val="000000"/>
-          <w:sz w:val="28"/>
-          <w:szCs w:val="28"/>
-          <w:lang w:eastAsia="ru-RU"/>
-        </w:rPr>
-      </w:r>
       <w:r>
         <w:rPr>
           <w:rFonts w:ascii="Times New Roman" w:hAnsi="Times New Roman" w:eastAsia="Times New Roman" w:cs="Times New Roman"/>
@@ -1290,6 +1212,7 @@
           <w:rFonts w:ascii="Times New Roman" w:hAnsi="Times New Roman" w:eastAsia="Times New Roman" w:cs="Times New Roman"/>
           <w:color w:val="000000"/>
           <w:sz w:val="28"/>
+          <w:szCs w:val="28"/>
           <w:lang w:eastAsia="ru-RU"/>
         </w:rPr>
       </w:pPr>
@@ -1298,6 +1221,7 @@
           <w:rFonts w:ascii="Times New Roman" w:hAnsi="Times New Roman" w:eastAsia="Times New Roman" w:cs="Times New Roman"/>
           <w:color w:val="000000"/>
           <w:sz w:val="28"/>
+          <w:szCs w:val="28"/>
           <w:lang w:eastAsia="ru-RU"/>
         </w:rPr>
       </w:r>
@@ -1306,6 +1230,7 @@
           <w:rFonts w:ascii="Times New Roman" w:hAnsi="Times New Roman" w:eastAsia="Times New Roman" w:cs="Times New Roman"/>
           <w:color w:val="000000"/>
           <w:sz w:val="28"/>
+          <w:szCs w:val="28"/>
           <w:lang w:eastAsia="ru-RU"/>
         </w:rPr>
       </w:r>
@@ -1314,6 +1239,7 @@
           <w:rFonts w:ascii="Times New Roman" w:hAnsi="Times New Roman" w:eastAsia="Times New Roman" w:cs="Times New Roman"/>
           <w:color w:val="000000"/>
           <w:sz w:val="28"/>
+          <w:szCs w:val="28"/>
           <w:lang w:eastAsia="ru-RU"/>
         </w:rPr>
       </w:r>
@@ -1327,6 +1253,7 @@
           <w:rFonts w:ascii="Times New Roman" w:hAnsi="Times New Roman" w:eastAsia="Times New Roman" w:cs="Times New Roman"/>
           <w:color w:val="000000"/>
           <w:sz w:val="28"/>
+          <w:szCs w:val="28"/>
           <w:lang w:eastAsia="ru-RU"/>
         </w:rPr>
       </w:pPr>
@@ -1335,6 +1262,7 @@
           <w:rFonts w:ascii="Times New Roman" w:hAnsi="Times New Roman" w:eastAsia="Times New Roman" w:cs="Times New Roman"/>
           <w:color w:val="000000"/>
           <w:sz w:val="28"/>
+          <w:szCs w:val="28"/>
           <w:lang w:eastAsia="ru-RU"/>
         </w:rPr>
       </w:r>
@@ -1343,6 +1271,7 @@
           <w:rFonts w:ascii="Times New Roman" w:hAnsi="Times New Roman" w:eastAsia="Times New Roman" w:cs="Times New Roman"/>
           <w:color w:val="000000"/>
           <w:sz w:val="28"/>
+          <w:szCs w:val="28"/>
           <w:lang w:eastAsia="ru-RU"/>
         </w:rPr>
       </w:r>
@@ -1351,6 +1280,7 @@
           <w:rFonts w:ascii="Times New Roman" w:hAnsi="Times New Roman" w:eastAsia="Times New Roman" w:cs="Times New Roman"/>
           <w:color w:val="000000"/>
           <w:sz w:val="28"/>
+          <w:szCs w:val="28"/>
           <w:lang w:eastAsia="ru-RU"/>
         </w:rPr>
       </w:r>
@@ -1364,6 +1294,7 @@
           <w:rFonts w:ascii="Times New Roman" w:hAnsi="Times New Roman" w:eastAsia="Times New Roman" w:cs="Times New Roman"/>
           <w:color w:val="000000"/>
           <w:sz w:val="28"/>
+          <w:szCs w:val="28"/>
           <w:lang w:eastAsia="ru-RU"/>
         </w:rPr>
       </w:pPr>
@@ -1372,6 +1303,7 @@
           <w:rFonts w:ascii="Times New Roman" w:hAnsi="Times New Roman" w:eastAsia="Times New Roman" w:cs="Times New Roman"/>
           <w:color w:val="000000"/>
           <w:sz w:val="28"/>
+          <w:szCs w:val="28"/>
           <w:lang w:eastAsia="ru-RU"/>
         </w:rPr>
       </w:r>
@@ -1380,6 +1312,7 @@
           <w:rFonts w:ascii="Times New Roman" w:hAnsi="Times New Roman" w:eastAsia="Times New Roman" w:cs="Times New Roman"/>
           <w:color w:val="000000"/>
           <w:sz w:val="28"/>
+          <w:szCs w:val="28"/>
           <w:lang w:eastAsia="ru-RU"/>
         </w:rPr>
       </w:r>
@@ -1388,6 +1321,7 @@
           <w:rFonts w:ascii="Times New Roman" w:hAnsi="Times New Roman" w:eastAsia="Times New Roman" w:cs="Times New Roman"/>
           <w:color w:val="000000"/>
           <w:sz w:val="28"/>
+          <w:szCs w:val="28"/>
           <w:lang w:eastAsia="ru-RU"/>
         </w:rPr>
       </w:r>
@@ -1475,6 +1409,117 @@
           <w:rFonts w:ascii="Times New Roman" w:hAnsi="Times New Roman" w:eastAsia="Times New Roman" w:cs="Times New Roman"/>
           <w:color w:val="000000"/>
           <w:sz w:val="28"/>
+          <w:lang w:eastAsia="ru-RU"/>
+        </w:rPr>
+      </w:pPr>
+      <w:r>
+        <w:rPr>
+          <w:rFonts w:ascii="Times New Roman" w:hAnsi="Times New Roman" w:eastAsia="Times New Roman" w:cs="Times New Roman"/>
+          <w:color w:val="000000"/>
+          <w:sz w:val="28"/>
+          <w:lang w:eastAsia="ru-RU"/>
+        </w:rPr>
+      </w:r>
+      <w:r>
+        <w:rPr>
+          <w:rFonts w:ascii="Times New Roman" w:hAnsi="Times New Roman" w:eastAsia="Times New Roman" w:cs="Times New Roman"/>
+          <w:color w:val="000000"/>
+          <w:sz w:val="28"/>
+          <w:lang w:eastAsia="ru-RU"/>
+        </w:rPr>
+      </w:r>
+      <w:r>
+        <w:rPr>
+          <w:rFonts w:ascii="Times New Roman" w:hAnsi="Times New Roman" w:eastAsia="Times New Roman" w:cs="Times New Roman"/>
+          <w:color w:val="000000"/>
+          <w:sz w:val="28"/>
+          <w:lang w:eastAsia="ru-RU"/>
+        </w:rPr>
+      </w:r>
+    </w:p>
+    <w:p>
+      <w:pPr>
+        <w:ind w:right="3"/>
+        <w:jc w:val="center"/>
+        <w:spacing w:after="0" w:line="259" w:lineRule="auto"/>
+        <w:rPr>
+          <w:rFonts w:ascii="Times New Roman" w:hAnsi="Times New Roman" w:eastAsia="Times New Roman" w:cs="Times New Roman"/>
+          <w:color w:val="000000"/>
+          <w:sz w:val="28"/>
+          <w:lang w:eastAsia="ru-RU"/>
+        </w:rPr>
+      </w:pPr>
+      <w:r>
+        <w:rPr>
+          <w:rFonts w:ascii="Times New Roman" w:hAnsi="Times New Roman" w:eastAsia="Times New Roman" w:cs="Times New Roman"/>
+          <w:color w:val="000000"/>
+          <w:sz w:val="28"/>
+          <w:lang w:eastAsia="ru-RU"/>
+        </w:rPr>
+      </w:r>
+      <w:r>
+        <w:rPr>
+          <w:rFonts w:ascii="Times New Roman" w:hAnsi="Times New Roman" w:eastAsia="Times New Roman" w:cs="Times New Roman"/>
+          <w:color w:val="000000"/>
+          <w:sz w:val="28"/>
+          <w:lang w:eastAsia="ru-RU"/>
+        </w:rPr>
+      </w:r>
+      <w:r>
+        <w:rPr>
+          <w:rFonts w:ascii="Times New Roman" w:hAnsi="Times New Roman" w:eastAsia="Times New Roman" w:cs="Times New Roman"/>
+          <w:color w:val="000000"/>
+          <w:sz w:val="28"/>
+          <w:lang w:eastAsia="ru-RU"/>
+        </w:rPr>
+      </w:r>
+    </w:p>
+    <w:p>
+      <w:pPr>
+        <w:ind w:right="3"/>
+        <w:jc w:val="center"/>
+        <w:spacing w:after="0" w:line="259" w:lineRule="auto"/>
+        <w:rPr>
+          <w:rFonts w:ascii="Times New Roman" w:hAnsi="Times New Roman" w:eastAsia="Times New Roman" w:cs="Times New Roman"/>
+          <w:color w:val="000000"/>
+          <w:sz w:val="28"/>
+          <w:lang w:eastAsia="ru-RU"/>
+        </w:rPr>
+      </w:pPr>
+      <w:r>
+        <w:rPr>
+          <w:rFonts w:ascii="Times New Roman" w:hAnsi="Times New Roman" w:eastAsia="Times New Roman" w:cs="Times New Roman"/>
+          <w:color w:val="000000"/>
+          <w:sz w:val="28"/>
+          <w:lang w:eastAsia="ru-RU"/>
+        </w:rPr>
+      </w:r>
+      <w:r>
+        <w:rPr>
+          <w:rFonts w:ascii="Times New Roman" w:hAnsi="Times New Roman" w:eastAsia="Times New Roman" w:cs="Times New Roman"/>
+          <w:color w:val="000000"/>
+          <w:sz w:val="28"/>
+          <w:lang w:eastAsia="ru-RU"/>
+        </w:rPr>
+      </w:r>
+      <w:r>
+        <w:rPr>
+          <w:rFonts w:ascii="Times New Roman" w:hAnsi="Times New Roman" w:eastAsia="Times New Roman" w:cs="Times New Roman"/>
+          <w:color w:val="000000"/>
+          <w:sz w:val="28"/>
+          <w:lang w:eastAsia="ru-RU"/>
+        </w:rPr>
+      </w:r>
+    </w:p>
+    <w:p>
+      <w:pPr>
+        <w:ind w:right="3"/>
+        <w:jc w:val="center"/>
+        <w:spacing w:after="0" w:line="259" w:lineRule="auto"/>
+        <w:rPr>
+          <w:rFonts w:ascii="Times New Roman" w:hAnsi="Times New Roman" w:eastAsia="Times New Roman" w:cs="Times New Roman"/>
+          <w:color w:val="000000"/>
+          <w:sz w:val="28"/>
           <w:szCs w:val="28"/>
           <w:highlight w:val="none"/>
           <w:lang w:eastAsia="ru-RU"/>
@@ -1506,15 +1551,6 @@
           <w:lang w:eastAsia="ru-RU"/>
         </w:rPr>
         <w:t xml:space="preserve">3</w:t>
-      </w:r>
-      <w:r>
-        <w:rPr>
-          <w:rFonts w:ascii="Times New Roman" w:hAnsi="Times New Roman" w:eastAsia="Times New Roman" w:cs="Times New Roman"/>
-          <w:b/>
-          <w:bCs/>
-          <w:sz w:val="28"/>
-          <w:szCs w:val="28"/>
-        </w:rPr>
       </w:r>
       <w:r>
         <w:rPr>

</xml_diff>